<commit_message>
Ajout de lignes blanches
</commit_message>
<xml_diff>
--- a/Gestion d’un hôtel.docx
+++ b/Gestion d’un hôtel.docx
@@ -27,8 +27,11 @@
     </w:p>
     <w:p>
       <w:r>
+        <w:rPr>
+          <w:noProof/>
+        </w:rPr>
         <w:drawing>
-          <wp:inline distT="0" distB="0" distL="0" distR="0" wp14:anchorId="234471CD" wp14:editId="13CE9A5F">
+          <wp:inline distT="0" distB="0" distL="0" distR="0" wp14:anchorId="1BBAD563" wp14:editId="6998E558">
             <wp:extent cx="5748655" cy="1883410"/>
             <wp:effectExtent l="0" t="0" r="0" b="0"/>
             <wp:docPr id="1" name="Image 1" descr="Macintosh HD:Users:virginierieber:Desktop:Capture d’écran 2016-01-01 à 19.34.43.png"/>
@@ -79,8 +82,11 @@
     </w:p>
     <w:p>
       <w:r>
+        <w:rPr>
+          <w:noProof/>
+        </w:rPr>
         <w:drawing>
-          <wp:inline distT="0" distB="0" distL="0" distR="0" wp14:anchorId="6022E5B1" wp14:editId="35D2AE83">
+          <wp:inline distT="0" distB="0" distL="0" distR="0" wp14:anchorId="29A34B85" wp14:editId="7894EC07">
             <wp:extent cx="5756910" cy="4263085"/>
             <wp:effectExtent l="0" t="0" r="8890" b="4445"/>
             <wp:docPr id="2" name="Image 2" descr="Macintosh HD:Users:virginierieber:Desktop:Capture d’écran 2016-01-01 à 19.06.34.png"/>
@@ -130,132 +136,127 @@
       </w:r>
     </w:p>
     <w:p/>
-    <w:p>
-      <w:r>
-        <w:t xml:space="preserve">Questions : </w:t>
-      </w:r>
-    </w:p>
-    <w:p>
-      <w:pPr>
-        <w:pStyle w:val="Paragraphedeliste"/>
-        <w:numPr>
-          <w:ilvl w:val="0"/>
-          <w:numId w:val="1"/>
-        </w:numPr>
-      </w:pPr>
-      <w:r>
-        <w:t xml:space="preserve">Quelle catégorie d’hôtel ? Services supplémentaires ? Réservation d’un chauffeur, petit déjeuner dans la chambre ? </w:t>
-      </w:r>
-    </w:p>
-    <w:p>
-      <w:pPr>
-        <w:pStyle w:val="Paragraphedeliste"/>
-        <w:numPr>
-          <w:ilvl w:val="0"/>
-          <w:numId w:val="1"/>
-        </w:numPr>
-      </w:pPr>
-      <w:r>
-        <w:t xml:space="preserve">Idem pour le restaurant, quel type ? Buffet uniquement ou choix dans une carte ? les prix du restaurant restent-ils les mêmes en fonction des saisons ? </w:t>
-      </w:r>
-    </w:p>
-    <w:p>
-      <w:pPr>
-        <w:pStyle w:val="Paragraphedeliste"/>
-        <w:numPr>
-          <w:ilvl w:val="0"/>
-          <w:numId w:val="1"/>
-        </w:numPr>
-      </w:pPr>
-      <w:r>
-        <w:t xml:space="preserve">Faut-il une liste du personnel ? </w:t>
-      </w:r>
-    </w:p>
-    <w:p>
-      <w:pPr>
-        <w:pStyle w:val="Paragraphedeliste"/>
-        <w:numPr>
-          <w:ilvl w:val="0"/>
-          <w:numId w:val="1"/>
-        </w:numPr>
-      </w:pPr>
-      <w:r>
-        <w:t xml:space="preserve">Possibilité d’annuler sans frais ? </w:t>
-      </w:r>
-    </w:p>
-    <w:p>
-      <w:pPr>
-        <w:pStyle w:val="Paragraphedeliste"/>
-        <w:numPr>
-          <w:ilvl w:val="0"/>
-          <w:numId w:val="1"/>
-        </w:numPr>
-      </w:pPr>
-      <w:r>
-        <w:t xml:space="preserve">Possibilité de payer à l’arrivée ou obligation de payer pour confirmer la réservation ? </w:t>
-      </w:r>
-    </w:p>
-    <w:p>
-      <w:pPr>
-        <w:pStyle w:val="Paragraphedeliste"/>
-        <w:numPr>
-          <w:ilvl w:val="0"/>
-          <w:numId w:val="1"/>
-        </w:numPr>
-      </w:pPr>
-      <w:r>
-        <w:t xml:space="preserve">Réduction du prix du séjour à partir de x nuits ? </w:t>
-      </w:r>
-    </w:p>
-    <w:p>
-      <w:pPr>
-        <w:pStyle w:val="Paragraphedeliste"/>
-        <w:numPr>
-          <w:ilvl w:val="0"/>
-          <w:numId w:val="1"/>
-        </w:numPr>
-      </w:pPr>
-      <w:r>
-        <w:t xml:space="preserve">Comment faire pour l’entretien des chambres, les éventuels travaux ? </w:t>
-      </w:r>
-    </w:p>
-    <w:p>
-      <w:pPr>
-        <w:pStyle w:val="Paragraphedeliste"/>
-        <w:numPr>
-          <w:ilvl w:val="0"/>
-          <w:numId w:val="1"/>
-        </w:numPr>
-      </w:pPr>
-      <w:r>
-        <w:lastRenderedPageBreak/>
-        <w:t xml:space="preserve">S’il n’y a plus de chambres </w:t>
-      </w:r>
-      <w:proofErr w:type="spellStart"/>
-      <w:r>
-        <w:t>dispo</w:t>
-      </w:r>
-      <w:proofErr w:type="spellEnd"/>
-      <w:r>
-        <w:t xml:space="preserve"> pour une ou deux personnes, proposer une chambre plus grande ? </w:t>
-      </w:r>
-    </w:p>
-    <w:p>
-      <w:pPr>
-        <w:pStyle w:val="Paragraphedeliste"/>
-        <w:numPr>
-          <w:ilvl w:val="0"/>
-          <w:numId w:val="1"/>
-        </w:numPr>
-      </w:pPr>
-      <w:r>
-        <w:t xml:space="preserve">Historique ? </w:t>
-      </w:r>
-    </w:p>
+    <w:p/>
+    <w:p/>
     <w:p>
       <w:bookmarkStart w:id="0" w:name="_GoBack"/>
       <w:bookmarkEnd w:id="0"/>
     </w:p>
+    <w:p>
+      <w:r>
+        <w:t xml:space="preserve">Questions : </w:t>
+      </w:r>
+    </w:p>
+    <w:p>
+      <w:pPr>
+        <w:pStyle w:val="Paragraphedeliste"/>
+        <w:numPr>
+          <w:ilvl w:val="0"/>
+          <w:numId w:val="1"/>
+        </w:numPr>
+      </w:pPr>
+      <w:r>
+        <w:t xml:space="preserve">Quelle catégorie d’hôtel ? Services supplémentaires ? Réservation d’un chauffeur, petit déjeuner dans la chambre ? </w:t>
+      </w:r>
+    </w:p>
+    <w:p>
+      <w:pPr>
+        <w:pStyle w:val="Paragraphedeliste"/>
+        <w:numPr>
+          <w:ilvl w:val="0"/>
+          <w:numId w:val="1"/>
+        </w:numPr>
+      </w:pPr>
+      <w:r>
+        <w:t xml:space="preserve">Idem pour le restaurant, quel type ? Buffet uniquement ou choix dans une carte ? les prix du restaurant restent-ils les mêmes en fonction des saisons ? </w:t>
+      </w:r>
+    </w:p>
+    <w:p>
+      <w:pPr>
+        <w:pStyle w:val="Paragraphedeliste"/>
+        <w:numPr>
+          <w:ilvl w:val="0"/>
+          <w:numId w:val="1"/>
+        </w:numPr>
+      </w:pPr>
+      <w:r>
+        <w:t xml:space="preserve">Faut-il une liste du personnel ? </w:t>
+      </w:r>
+    </w:p>
+    <w:p>
+      <w:pPr>
+        <w:pStyle w:val="Paragraphedeliste"/>
+        <w:numPr>
+          <w:ilvl w:val="0"/>
+          <w:numId w:val="1"/>
+        </w:numPr>
+      </w:pPr>
+      <w:r>
+        <w:t xml:space="preserve">Possibilité d’annuler sans frais ? </w:t>
+      </w:r>
+    </w:p>
+    <w:p>
+      <w:pPr>
+        <w:pStyle w:val="Paragraphedeliste"/>
+        <w:numPr>
+          <w:ilvl w:val="0"/>
+          <w:numId w:val="1"/>
+        </w:numPr>
+      </w:pPr>
+      <w:r>
+        <w:lastRenderedPageBreak/>
+        <w:t xml:space="preserve">Possibilité de payer à l’arrivée ou obligation de payer pour confirmer la réservation ? </w:t>
+      </w:r>
+    </w:p>
+    <w:p>
+      <w:pPr>
+        <w:pStyle w:val="Paragraphedeliste"/>
+        <w:numPr>
+          <w:ilvl w:val="0"/>
+          <w:numId w:val="1"/>
+        </w:numPr>
+      </w:pPr>
+      <w:r>
+        <w:t xml:space="preserve">Réduction du prix du séjour à partir de x nuits ? </w:t>
+      </w:r>
+    </w:p>
+    <w:p>
+      <w:pPr>
+        <w:pStyle w:val="Paragraphedeliste"/>
+        <w:numPr>
+          <w:ilvl w:val="0"/>
+          <w:numId w:val="1"/>
+        </w:numPr>
+      </w:pPr>
+      <w:r>
+        <w:t xml:space="preserve">Comment faire pour l’entretien des chambres, les éventuels travaux ? </w:t>
+      </w:r>
+    </w:p>
+    <w:p>
+      <w:pPr>
+        <w:pStyle w:val="Paragraphedeliste"/>
+        <w:numPr>
+          <w:ilvl w:val="0"/>
+          <w:numId w:val="1"/>
+        </w:numPr>
+      </w:pPr>
+      <w:r>
+        <w:t xml:space="preserve">S’il n’y a plus de chambres dispo pour une ou deux personnes, proposer une chambre plus grande ? </w:t>
+      </w:r>
+    </w:p>
+    <w:p>
+      <w:pPr>
+        <w:pStyle w:val="Paragraphedeliste"/>
+        <w:numPr>
+          <w:ilvl w:val="0"/>
+          <w:numId w:val="1"/>
+        </w:numPr>
+      </w:pPr>
+      <w:r>
+        <w:t xml:space="preserve">Historique ? </w:t>
+      </w:r>
+    </w:p>
+    <w:p/>
     <w:p/>
     <w:p>
       <w:pPr>
@@ -742,15 +743,7 @@
         </w:numPr>
       </w:pPr>
       <w:r>
-        <w:t>statut (</w:t>
-      </w:r>
-      <w:proofErr w:type="spellStart"/>
-      <w:r>
-        <w:t>dispo</w:t>
-      </w:r>
-      <w:proofErr w:type="spellEnd"/>
-      <w:r>
-        <w:t xml:space="preserve"> ou non) </w:t>
+        <w:t>statut (dispo ou non) </w:t>
       </w:r>
     </w:p>
     <w:p>

</xml_diff>

<commit_message>
Ajout contraintes + déf hôtel
</commit_message>
<xml_diff>
--- a/Gestion d’un hôtel.docx
+++ b/Gestion d’un hôtel.docx
@@ -407,6 +407,14 @@
     <w:p/>
     <w:sdt>
       <w:sdtPr>
+        <w:rPr>
+          <w:rFonts w:asciiTheme="minorHAnsi" w:eastAsiaTheme="minorEastAsia" w:hAnsiTheme="minorHAnsi" w:cstheme="minorBidi"/>
+          <w:b w:val="0"/>
+          <w:bCs w:val="0"/>
+          <w:color w:val="auto"/>
+          <w:sz w:val="24"/>
+          <w:szCs w:val="24"/>
+        </w:rPr>
         <w:id w:val="168527674"/>
         <w:docPartObj>
           <w:docPartGallery w:val="Table of Contents"/>
@@ -415,11 +423,7 @@
       </w:sdtPr>
       <w:sdtEndPr>
         <w:rPr>
-          <w:rFonts w:asciiTheme="minorHAnsi" w:eastAsiaTheme="minorEastAsia" w:hAnsiTheme="minorHAnsi" w:cstheme="minorBidi"/>
           <w:noProof/>
-          <w:color w:val="auto"/>
-          <w:sz w:val="24"/>
-          <w:szCs w:val="24"/>
         </w:rPr>
       </w:sdtEndPr>
       <w:sdtContent>
@@ -1634,7 +1638,6 @@
       </w:pPr>
       <w:bookmarkStart w:id="0" w:name="_Toc314067909"/>
       <w:r>
-        <w:lastRenderedPageBreak/>
         <w:t>INTRODUCTION</w:t>
       </w:r>
       <w:bookmarkEnd w:id="0"/>
@@ -1666,7 +1669,13 @@
         </w:tabs>
       </w:pPr>
       <w:r>
-        <w:t xml:space="preserve">Ce document a pour objet de définir les exigences liées à l’application concernant la gestion d’un hôtel. </w:t>
+        <w:t xml:space="preserve">Ce document a pour objet de définir les exigences liées </w:t>
+      </w:r>
+      <w:r>
+        <w:t>au programme</w:t>
+      </w:r>
+      <w:r>
+        <w:t xml:space="preserve"> concernant la gestion d’un hôtel. </w:t>
       </w:r>
     </w:p>
     <w:p>
@@ -1703,7 +1712,13 @@
         </w:tabs>
       </w:pPr>
       <w:r>
-        <w:t xml:space="preserve">L’application consiste en la gestion d’un hôtel : </w:t>
+        <w:t>L</w:t>
+      </w:r>
+      <w:r>
+        <w:t>e programme</w:t>
+      </w:r>
+      <w:r>
+        <w:t xml:space="preserve"> consiste en la gestion d’un hôtel : </w:t>
       </w:r>
     </w:p>
     <w:p>
@@ -1759,6 +1774,33 @@
     </w:p>
     <w:p>
       <w:pPr>
+        <w:tabs>
+          <w:tab w:val="left" w:pos="3080"/>
+        </w:tabs>
+      </w:pPr>
+    </w:p>
+    <w:p>
+      <w:pPr>
+        <w:tabs>
+          <w:tab w:val="left" w:pos="3080"/>
+        </w:tabs>
+      </w:pPr>
+      <w:r>
+        <w:t xml:space="preserve">L’hôtel est constitué d’un seul bâtiment à 5 étages, avec chacun 10 chambres. </w:t>
+      </w:r>
+    </w:p>
+    <w:p>
+      <w:pPr>
+        <w:tabs>
+          <w:tab w:val="left" w:pos="3080"/>
+        </w:tabs>
+      </w:pPr>
+      <w:r>
+        <w:t xml:space="preserve">La gestion du restaurant ne consiste qu’en la réservation de menus (choix entre 3 menus) au moment de la réservation de la/des chambres. Par exemple, le client peut réserver 2 menus 2 et 4 menus 3, qu’il paie lors de la réservation. </w:t>
+      </w:r>
+    </w:p>
+    <w:p>
+      <w:pPr>
         <w:pStyle w:val="Paragraphedeliste"/>
         <w:tabs>
           <w:tab w:val="left" w:pos="3080"/>
@@ -1785,7 +1827,13 @@
         </w:tabs>
       </w:pPr>
       <w:r>
-        <w:t xml:space="preserve">La réservation d’une chambre s’effectue par le biais de l’application. Chaque réservation a un numéro unique, concerne un client, peu importe le nombre de personnes occupant la chambre. Elle peut concerner </w:t>
+        <w:t xml:space="preserve">La réservation d’une chambre s’effectue par le biais </w:t>
+      </w:r>
+      <w:r>
+        <w:t>du programme</w:t>
+      </w:r>
+      <w:r>
+        <w:t xml:space="preserve">. Chaque réservation a un numéro unique, concerne un client, peu importe le nombre de personnes occupant la chambre. Elle peut concerner </w:t>
       </w:r>
       <w:r>
         <w:rPr>
@@ -1979,46 +2027,6 @@
     </w:p>
     <w:p>
       <w:pPr>
-        <w:tabs>
-          <w:tab w:val="left" w:pos="3080"/>
-        </w:tabs>
-      </w:pPr>
-    </w:p>
-    <w:p>
-      <w:pPr>
-        <w:pStyle w:val="Titre3"/>
-      </w:pPr>
-      <w:bookmarkStart w:id="4" w:name="_Toc314067913"/>
-      <w:r>
-        <w:t>ORGANISATION</w:t>
-      </w:r>
-      <w:bookmarkEnd w:id="4"/>
-      <w:r>
-        <w:t> </w:t>
-      </w:r>
-    </w:p>
-    <w:p>
-      <w:pPr>
-        <w:tabs>
-          <w:tab w:val="left" w:pos="3080"/>
-        </w:tabs>
-      </w:pPr>
-      <w:r>
-        <w:t xml:space="preserve">A chaque jour l’utilisateur a accès au statut de la chambre et au code correspondant au motif en cas d’indisponibilité de la chambre. </w:t>
-      </w:r>
-    </w:p>
-    <w:p>
-      <w:pPr>
-        <w:tabs>
-          <w:tab w:val="left" w:pos="3080"/>
-        </w:tabs>
-      </w:pPr>
-      <w:r>
-        <w:t xml:space="preserve">Motifs d’indisponibilité : </w:t>
-      </w:r>
-    </w:p>
-    <w:p>
-      <w:pPr>
         <w:pStyle w:val="Paragraphedeliste"/>
         <w:numPr>
           <w:ilvl w:val="0"/>
@@ -2028,8 +2036,50 @@
           <w:tab w:val="left" w:pos="3080"/>
         </w:tabs>
       </w:pPr>
-      <w:r>
-        <w:t>réservé : A</w:t>
+      <w:bookmarkStart w:id="4" w:name="_GoBack"/>
+      <w:r>
+        <w:t>champ libre (ex : demande d’un lit d’appoint)</w:t>
+      </w:r>
+    </w:p>
+    <w:bookmarkEnd w:id="4"/>
+    <w:p>
+      <w:pPr>
+        <w:tabs>
+          <w:tab w:val="left" w:pos="3080"/>
+        </w:tabs>
+      </w:pPr>
+    </w:p>
+    <w:p>
+      <w:pPr>
+        <w:pStyle w:val="Titre3"/>
+      </w:pPr>
+      <w:bookmarkStart w:id="5" w:name="_Toc314067913"/>
+      <w:r>
+        <w:t>ORGANISATION</w:t>
+      </w:r>
+      <w:bookmarkEnd w:id="5"/>
+      <w:r>
+        <w:t> </w:t>
+      </w:r>
+    </w:p>
+    <w:p>
+      <w:pPr>
+        <w:tabs>
+          <w:tab w:val="left" w:pos="3080"/>
+        </w:tabs>
+      </w:pPr>
+      <w:r>
+        <w:t xml:space="preserve">A chaque jour l’utilisateur a accès au statut de la chambre et au code correspondant au motif en cas d’indisponibilité de la chambre. </w:t>
+      </w:r>
+    </w:p>
+    <w:p>
+      <w:pPr>
+        <w:tabs>
+          <w:tab w:val="left" w:pos="3080"/>
+        </w:tabs>
+      </w:pPr>
+      <w:r>
+        <w:t xml:space="preserve">Motifs d’indisponibilité : </w:t>
       </w:r>
     </w:p>
     <w:p>
@@ -2044,7 +2094,7 @@
         </w:tabs>
       </w:pPr>
       <w:r>
-        <w:t>travaux exceptionnels : B</w:t>
+        <w:t>réservé : A</w:t>
       </w:r>
     </w:p>
     <w:p>
@@ -2059,60 +2109,7 @@
         </w:tabs>
       </w:pPr>
       <w:r>
-        <w:t>entretien habituel : C</w:t>
-      </w:r>
-    </w:p>
-    <w:p>
-      <w:pPr>
-        <w:tabs>
-          <w:tab w:val="left" w:pos="3080"/>
-        </w:tabs>
-      </w:pPr>
-    </w:p>
-    <w:p>
-      <w:pPr>
-        <w:pStyle w:val="Titre3"/>
-      </w:pPr>
-      <w:bookmarkStart w:id="5" w:name="_Toc314067914"/>
-      <w:r>
-        <w:t>CHAMBRE</w:t>
-      </w:r>
-      <w:bookmarkEnd w:id="5"/>
-      <w:r>
-        <w:t> </w:t>
-      </w:r>
-    </w:p>
-    <w:p>
-      <w:pPr>
-        <w:tabs>
-          <w:tab w:val="left" w:pos="3080"/>
-        </w:tabs>
-      </w:pPr>
-      <w:r>
-        <w:t xml:space="preserve">Chaque chambre a un numéro unique se décomposant ainsi : numéro de l’étage et de la position de la chambre (ex : 101 pour la première chambre du premier étage). </w:t>
-      </w:r>
-    </w:p>
-    <w:p>
-      <w:pPr>
-        <w:tabs>
-          <w:tab w:val="left" w:pos="3080"/>
-        </w:tabs>
-      </w:pPr>
-      <w:r>
-        <w:t>Chaque chambre a un état à un moment t</w:t>
-      </w:r>
-      <w:r>
-        <w:t xml:space="preserve">. </w:t>
-      </w:r>
-    </w:p>
-    <w:p>
-      <w:pPr>
-        <w:tabs>
-          <w:tab w:val="left" w:pos="3080"/>
-        </w:tabs>
-      </w:pPr>
-      <w:r>
-        <w:t>Pour une chambre, on a :</w:t>
+        <w:t>travaux exceptionnels : B</w:t>
       </w:r>
     </w:p>
     <w:p>
@@ -2127,7 +2124,60 @@
         </w:tabs>
       </w:pPr>
       <w:r>
-        <w:t>numéro de la chambre</w:t>
+        <w:t>entretien habituel : C</w:t>
+      </w:r>
+    </w:p>
+    <w:p>
+      <w:pPr>
+        <w:tabs>
+          <w:tab w:val="left" w:pos="3080"/>
+        </w:tabs>
+      </w:pPr>
+    </w:p>
+    <w:p>
+      <w:pPr>
+        <w:pStyle w:val="Titre3"/>
+      </w:pPr>
+      <w:bookmarkStart w:id="6" w:name="_Toc314067914"/>
+      <w:r>
+        <w:t>CHAMBRE</w:t>
+      </w:r>
+      <w:bookmarkEnd w:id="6"/>
+      <w:r>
+        <w:t> </w:t>
+      </w:r>
+    </w:p>
+    <w:p>
+      <w:pPr>
+        <w:tabs>
+          <w:tab w:val="left" w:pos="3080"/>
+        </w:tabs>
+      </w:pPr>
+      <w:r>
+        <w:t xml:space="preserve">Chaque chambre a un numéro unique se décomposant ainsi : numéro de l’étage et de la position de la chambre (ex : 101 pour la première chambre du premier étage). </w:t>
+      </w:r>
+    </w:p>
+    <w:p>
+      <w:pPr>
+        <w:tabs>
+          <w:tab w:val="left" w:pos="3080"/>
+        </w:tabs>
+      </w:pPr>
+      <w:r>
+        <w:t>Chaque chambre a un état à un moment t</w:t>
+      </w:r>
+      <w:r>
+        <w:t xml:space="preserve">. </w:t>
+      </w:r>
+    </w:p>
+    <w:p>
+      <w:pPr>
+        <w:tabs>
+          <w:tab w:val="left" w:pos="3080"/>
+        </w:tabs>
+      </w:pPr>
+      <w:r>
+        <w:t>Pour une chambre, on a :</w:t>
       </w:r>
     </w:p>
     <w:p>
@@ -2142,7 +2192,7 @@
         </w:tabs>
       </w:pPr>
       <w:r>
-        <w:t>type (simple/double)</w:t>
+        <w:t>numéro de la chambre</w:t>
       </w:r>
     </w:p>
     <w:p>
@@ -2157,7 +2207,7 @@
         </w:tabs>
       </w:pPr>
       <w:r>
-        <w:t>chambre/suite</w:t>
+        <w:t>type (simple/double)</w:t>
       </w:r>
     </w:p>
     <w:p>
@@ -2172,7 +2222,7 @@
         </w:tabs>
       </w:pPr>
       <w:r>
-        <w:t>type de la salle de bain</w:t>
+        <w:t>chambre/suite</w:t>
       </w:r>
     </w:p>
     <w:p>
@@ -2187,7 +2237,7 @@
         </w:tabs>
       </w:pPr>
       <w:r>
-        <w:t>présence d’un balcon ou non</w:t>
+        <w:t>type de la salle de bain</w:t>
       </w:r>
     </w:p>
     <w:p>
@@ -2202,7 +2252,7 @@
         </w:tabs>
       </w:pPr>
       <w:r>
-        <w:t>vue ou non</w:t>
+        <w:t>présence d’un balcon ou non</w:t>
       </w:r>
     </w:p>
     <w:p>
@@ -2217,7 +2267,7 @@
         </w:tabs>
       </w:pPr>
       <w:r>
-        <w:t>fumeur ou non</w:t>
+        <w:t>vue ou non</w:t>
       </w:r>
     </w:p>
     <w:p>
@@ -2232,6 +2282,21 @@
         </w:tabs>
       </w:pPr>
       <w:r>
+        <w:t>fumeur ou non</w:t>
+      </w:r>
+    </w:p>
+    <w:p>
+      <w:pPr>
+        <w:pStyle w:val="Paragraphedeliste"/>
+        <w:numPr>
+          <w:ilvl w:val="0"/>
+          <w:numId w:val="1"/>
+        </w:numPr>
+        <w:tabs>
+          <w:tab w:val="left" w:pos="3080"/>
+        </w:tabs>
+      </w:pPr>
+      <w:r>
         <w:t>animaux autorisés ou non</w:t>
       </w:r>
     </w:p>
@@ -2246,11 +2311,11 @@
       <w:pPr>
         <w:pStyle w:val="Titre3"/>
       </w:pPr>
-      <w:bookmarkStart w:id="6" w:name="_Toc314067915"/>
+      <w:bookmarkStart w:id="7" w:name="_Toc314067915"/>
       <w:r>
         <w:t>TARIF</w:t>
       </w:r>
-      <w:bookmarkEnd w:id="6"/>
+      <w:bookmarkEnd w:id="7"/>
       <w:r>
         <w:t xml:space="preserve"> </w:t>
       </w:r>
@@ -2262,7 +2327,6 @@
         </w:tabs>
       </w:pPr>
       <w:r>
-        <w:lastRenderedPageBreak/>
         <w:t>Prix fixe – prix variable</w:t>
       </w:r>
     </w:p>
@@ -4155,7 +4219,6 @@
         </w:tabs>
       </w:pPr>
       <w:r>
-        <w:lastRenderedPageBreak/>
         <w:t>le minibar</w:t>
       </w:r>
     </w:p>
@@ -4240,11 +4303,11 @@
       <w:pPr>
         <w:pStyle w:val="Titre2"/>
       </w:pPr>
-      <w:bookmarkStart w:id="7" w:name="_Toc314067916"/>
+      <w:bookmarkStart w:id="8" w:name="_Toc314067916"/>
       <w:r>
         <w:t>Définitions, acronymes et abréviations</w:t>
       </w:r>
-      <w:bookmarkEnd w:id="7"/>
+      <w:bookmarkEnd w:id="8"/>
     </w:p>
     <w:p>
       <w:pPr>
@@ -4266,11 +4329,11 @@
       <w:pPr>
         <w:pStyle w:val="Titre2"/>
       </w:pPr>
-      <w:bookmarkStart w:id="8" w:name="_Toc314067917"/>
+      <w:bookmarkStart w:id="9" w:name="_Toc314067917"/>
       <w:r>
         <w:t>Références</w:t>
       </w:r>
-      <w:bookmarkEnd w:id="8"/>
+      <w:bookmarkEnd w:id="9"/>
     </w:p>
     <w:p>
       <w:pPr>
@@ -4297,11 +4360,11 @@
       <w:pPr>
         <w:pStyle w:val="Titre2"/>
       </w:pPr>
-      <w:bookmarkStart w:id="9" w:name="_Toc314067918"/>
+      <w:bookmarkStart w:id="10" w:name="_Toc314067918"/>
       <w:r>
         <w:t>Vue d’ensemble</w:t>
       </w:r>
-      <w:bookmarkEnd w:id="9"/>
+      <w:bookmarkEnd w:id="10"/>
     </w:p>
     <w:p>
       <w:pPr>
@@ -4354,21 +4417,21 @@
       <w:pPr>
         <w:pStyle w:val="Titre1"/>
       </w:pPr>
-      <w:bookmarkStart w:id="10" w:name="_Toc314067919"/>
+      <w:bookmarkStart w:id="11" w:name="_Toc314067919"/>
       <w:r>
         <w:t>DESCRIPTION GÉNÉRALE</w:t>
       </w:r>
-      <w:bookmarkEnd w:id="10"/>
+      <w:bookmarkEnd w:id="11"/>
     </w:p>
     <w:p>
       <w:pPr>
         <w:pStyle w:val="Titre2"/>
       </w:pPr>
-      <w:bookmarkStart w:id="11" w:name="_Toc314067920"/>
+      <w:bookmarkStart w:id="12" w:name="_Toc314067920"/>
       <w:r>
         <w:t>Environnement</w:t>
       </w:r>
-      <w:bookmarkEnd w:id="11"/>
+      <w:bookmarkEnd w:id="12"/>
     </w:p>
     <w:p>
       <w:pPr>
@@ -4388,11 +4451,11 @@
       <w:pPr>
         <w:pStyle w:val="Titre2"/>
       </w:pPr>
-      <w:bookmarkStart w:id="12" w:name="_Toc314067921"/>
+      <w:bookmarkStart w:id="13" w:name="_Toc314067921"/>
       <w:r>
         <w:t>Fonctions</w:t>
       </w:r>
-      <w:bookmarkEnd w:id="12"/>
+      <w:bookmarkEnd w:id="13"/>
     </w:p>
     <w:p/>
     <w:p>
@@ -4531,11 +4594,11 @@
       <w:pPr>
         <w:pStyle w:val="Titre2"/>
       </w:pPr>
-      <w:bookmarkStart w:id="13" w:name="_Toc314067922"/>
+      <w:bookmarkStart w:id="14" w:name="_Toc314067922"/>
       <w:r>
         <w:t>Caractéristiques des utilisateurs</w:t>
       </w:r>
-      <w:bookmarkEnd w:id="13"/>
+      <w:bookmarkEnd w:id="14"/>
     </w:p>
     <w:p>
       <w:pPr>
@@ -4644,11 +4707,11 @@
       <w:pPr>
         <w:pStyle w:val="Titre2"/>
       </w:pPr>
-      <w:bookmarkStart w:id="14" w:name="_Toc314067923"/>
+      <w:bookmarkStart w:id="15" w:name="_Toc314067923"/>
       <w:r>
         <w:t>Contraintes</w:t>
       </w:r>
-      <w:bookmarkEnd w:id="14"/>
+      <w:bookmarkEnd w:id="15"/>
     </w:p>
     <w:p>
       <w:pPr>
@@ -4664,11 +4727,11 @@
       <w:pPr>
         <w:pStyle w:val="Titre2"/>
       </w:pPr>
-      <w:bookmarkStart w:id="15" w:name="_Toc314067924"/>
+      <w:bookmarkStart w:id="16" w:name="_Toc314067924"/>
       <w:r>
         <w:t>Hypothèses et dépendances</w:t>
       </w:r>
-      <w:bookmarkEnd w:id="15"/>
+      <w:bookmarkEnd w:id="16"/>
     </w:p>
     <w:p>
       <w:pPr>
@@ -4728,13 +4791,47 @@
     </w:p>
     <w:p>
       <w:pPr>
+        <w:tabs>
+          <w:tab w:val="left" w:pos="3080"/>
+        </w:tabs>
+      </w:pPr>
+    </w:p>
+    <w:p>
+      <w:pPr>
+        <w:tabs>
+          <w:tab w:val="left" w:pos="3080"/>
+        </w:tabs>
+      </w:pPr>
+      <w:r>
+        <w:t xml:space="preserve">On suppose qu’une chambre ne peut pas être modifiée : le client ne peut pas modifier la chambre qu’on lui a attribuée. Il doit annuler sa réservation et en effectuer une autre ?? </w:t>
+      </w:r>
+    </w:p>
+    <w:p>
+      <w:pPr>
+        <w:tabs>
+          <w:tab w:val="left" w:pos="3080"/>
+        </w:tabs>
+      </w:pPr>
+    </w:p>
+    <w:p>
+      <w:pPr>
+        <w:tabs>
+          <w:tab w:val="left" w:pos="3080"/>
+        </w:tabs>
+      </w:pPr>
+      <w:r>
+        <w:t xml:space="preserve">La gestion du restaurant doit prendre en compte le nombre de repas possibles durant le séjour, ainsi que le nombre de personnes dans la réservation de chambres (il faudrait donc demander le nombre de personnes lors de la réservation pour un contrôle de cohérence). </w:t>
+      </w:r>
+    </w:p>
+    <w:p>
+      <w:pPr>
         <w:pStyle w:val="Titre1"/>
       </w:pPr>
-      <w:bookmarkStart w:id="16" w:name="_Toc314067925"/>
+      <w:bookmarkStart w:id="17" w:name="_Toc314067925"/>
       <w:r>
         <w:t>EXIGENCES SPECIFIQUES</w:t>
       </w:r>
-      <w:bookmarkEnd w:id="16"/>
+      <w:bookmarkEnd w:id="17"/>
     </w:p>
     <w:p>
       <w:pPr>
@@ -4748,11 +4845,11 @@
       <w:pPr>
         <w:pStyle w:val="Titre2"/>
       </w:pPr>
-      <w:bookmarkStart w:id="17" w:name="_Toc314067926"/>
+      <w:bookmarkStart w:id="18" w:name="_Toc314067926"/>
       <w:r>
         <w:t>Exigences fonctionnelles</w:t>
       </w:r>
-      <w:bookmarkEnd w:id="17"/>
+      <w:bookmarkEnd w:id="18"/>
     </w:p>
     <w:p>
       <w:pPr>
@@ -4772,25 +4869,23 @@
       <w:pPr>
         <w:pStyle w:val="Titre2"/>
       </w:pPr>
-      <w:bookmarkStart w:id="18" w:name="_Toc314067927"/>
+      <w:bookmarkStart w:id="19" w:name="_Toc314067927"/>
       <w:r>
         <w:t>Exigences non fonctionnelles</w:t>
       </w:r>
-      <w:bookmarkEnd w:id="18"/>
-    </w:p>
-    <w:p>
-      <w:pPr>
-        <w:tabs>
-          <w:tab w:val="left" w:pos="3080"/>
-        </w:tabs>
-      </w:pPr>
-      <w:r>
-        <w:t>L’application d</w:t>
-      </w:r>
-      <w:bookmarkStart w:id="19" w:name="_GoBack"/>
       <w:bookmarkEnd w:id="19"/>
-      <w:r>
-        <w:t>oit fonctionner avec Linux</w:t>
+    </w:p>
+    <w:p>
+      <w:pPr>
+        <w:tabs>
+          <w:tab w:val="left" w:pos="3080"/>
+        </w:tabs>
+      </w:pPr>
+      <w:r>
+        <w:t>Le programme</w:t>
+      </w:r>
+      <w:r>
+        <w:t xml:space="preserve"> doit fonctionner avec Linux</w:t>
       </w:r>
     </w:p>
     <w:p>
@@ -4900,7 +4995,7 @@
         <w:rStyle w:val="Numrodepage"/>
         <w:noProof/>
       </w:rPr>
-      <w:t>7</w:t>
+      <w:t>5</w:t>
     </w:r>
     <w:r>
       <w:rPr>
@@ -6713,7 +6808,7 @@
 </file>
 
 <file path=customXml/itemProps1.xml><?xml version="1.0" encoding="utf-8"?>
-<ds:datastoreItem xmlns:ds="http://schemas.openxmlformats.org/officeDocument/2006/customXml" ds:itemID="{B9ABF2F5-3F58-2A46-898E-B0231BBF29FF}">
+<ds:datastoreItem xmlns:ds="http://schemas.openxmlformats.org/officeDocument/2006/customXml" ds:itemID="{5651190C-E4DD-694E-BA84-66FD18CD832B}">
   <ds:schemaRefs>
     <ds:schemaRef ds:uri="http://schemas.openxmlformats.org/officeDocument/2006/bibliography"/>
   </ds:schemaRefs>

</xml_diff>

<commit_message>
Un an = 365 jours
</commit_message>
<xml_diff>
--- a/Gestion d’un hôtel.docx
+++ b/Gestion d’un hôtel.docx
@@ -1367,20 +1367,32 @@
       </w:pPr>
       <w:r>
         <w:rPr/>
-        <w:t xml:space="preserve">De la même manière, si la demande de réservation concerne une période discontinue, le personnel de l’hôtel effectue une réservation distincte pour chaque période continue. </w:t>
-      </w:r>
-    </w:p>
-    <w:p>
-      <w:pPr>
-        <w:pStyle w:val="Normal"/>
-        <w:tabs>
-          <w:tab w:val="left" w:pos="3080" w:leader="none"/>
-        </w:tabs>
-        <w:rPr/>
-      </w:pPr>
-      <w:r>
-        <w:rPr/>
-        <w:t xml:space="preserve">La réservation peut s’effectuer jusqu’à un an à partir de la date du jour de saisie. </w:t>
+        <w:t>De la même manière, si la demande de réservation concerne une période discontinue, le personnel de l’hôtel effectue une réservation distincte pour chaque période continue.</w:t>
+      </w:r>
+    </w:p>
+    <w:p>
+      <w:pPr>
+        <w:pStyle w:val="Normal"/>
+        <w:tabs>
+          <w:tab w:val="left" w:pos="3080" w:leader="none"/>
+        </w:tabs>
+        <w:rPr/>
+      </w:pPr>
+      <w:r>
+        <w:rPr/>
+        <w:t>L</w:t>
+      </w:r>
+      <w:r>
+        <w:rPr/>
+        <w:t>es</w:t>
+      </w:r>
+      <w:r>
+        <w:rPr/>
+        <w:t xml:space="preserve"> réservation</w:t>
+      </w:r>
+      <w:r>
+        <w:rPr/>
+        <w:t>s sont ouvertes sur une période de 365 jours.</w:t>
       </w:r>
     </w:p>
     <w:p>
@@ -2138,31 +2150,31 @@
         <w:tblStyle w:val="Grille"/>
         <w:tblW w:w="9282" w:type="dxa"/>
         <w:jc w:val="left"/>
-        <w:tblInd w:w="-5" w:type="dxa"/>
+        <w:tblInd w:w="-10" w:type="dxa"/>
         <w:tblCellMar>
           <w:top w:w="0" w:type="dxa"/>
-          <w:left w:w="103" w:type="dxa"/>
+          <w:left w:w="98" w:type="dxa"/>
           <w:bottom w:w="0" w:type="dxa"/>
           <w:right w:w="108" w:type="dxa"/>
         </w:tblCellMar>
       </w:tblPr>
       <w:tblGrid>
-        <w:gridCol w:w="1595"/>
+        <w:gridCol w:w="1594"/>
         <w:gridCol w:w="1666"/>
         <w:gridCol w:w="1588"/>
         <w:gridCol w:w="1514"/>
         <w:gridCol w:w="1514"/>
-        <w:gridCol w:w="1404"/>
+        <w:gridCol w:w="1405"/>
       </w:tblGrid>
       <w:tr>
         <w:trPr/>
         <w:tc>
           <w:tcPr>
-            <w:tcW w:w="1595" w:type="dxa"/>
-            <w:tcBorders/>
-            <w:shd w:fill="auto" w:val="clear"/>
-            <w:tcMar>
-              <w:left w:w="103" w:type="dxa"/>
+            <w:tcW w:w="1594" w:type="dxa"/>
+            <w:tcBorders/>
+            <w:shd w:fill="auto" w:val="clear"/>
+            <w:tcMar>
+              <w:left w:w="98" w:type="dxa"/>
             </w:tcMar>
           </w:tcPr>
           <w:p>
@@ -2185,7 +2197,7 @@
             <w:tcBorders/>
             <w:shd w:fill="auto" w:val="clear"/>
             <w:tcMar>
-              <w:left w:w="103" w:type="dxa"/>
+              <w:left w:w="98" w:type="dxa"/>
             </w:tcMar>
           </w:tcPr>
           <w:p>
@@ -2208,7 +2220,7 @@
             <w:tcBorders/>
             <w:shd w:fill="auto" w:val="clear"/>
             <w:tcMar>
-              <w:left w:w="103" w:type="dxa"/>
+              <w:left w:w="98" w:type="dxa"/>
             </w:tcMar>
           </w:tcPr>
           <w:p>
@@ -2231,7 +2243,7 @@
             <w:tcBorders/>
             <w:shd w:fill="auto" w:val="clear"/>
             <w:tcMar>
-              <w:left w:w="103" w:type="dxa"/>
+              <w:left w:w="98" w:type="dxa"/>
             </w:tcMar>
           </w:tcPr>
           <w:p>
@@ -2254,7 +2266,7 @@
             <w:tcBorders/>
             <w:shd w:fill="auto" w:val="clear"/>
             <w:tcMar>
-              <w:left w:w="103" w:type="dxa"/>
+              <w:left w:w="98" w:type="dxa"/>
             </w:tcMar>
           </w:tcPr>
           <w:p>
@@ -2273,11 +2285,11 @@
         </w:tc>
         <w:tc>
           <w:tcPr>
-            <w:tcW w:w="1404" w:type="dxa"/>
-            <w:tcBorders/>
-            <w:shd w:fill="auto" w:val="clear"/>
-            <w:tcMar>
-              <w:left w:w="103" w:type="dxa"/>
+            <w:tcW w:w="1405" w:type="dxa"/>
+            <w:tcBorders/>
+            <w:shd w:fill="auto" w:val="clear"/>
+            <w:tcMar>
+              <w:left w:w="98" w:type="dxa"/>
             </w:tcMar>
           </w:tcPr>
           <w:p>
@@ -2299,11 +2311,11 @@
         <w:trPr/>
         <w:tc>
           <w:tcPr>
-            <w:tcW w:w="1595" w:type="dxa"/>
-            <w:tcBorders/>
-            <w:shd w:fill="auto" w:val="clear"/>
-            <w:tcMar>
-              <w:left w:w="103" w:type="dxa"/>
+            <w:tcW w:w="1594" w:type="dxa"/>
+            <w:tcBorders/>
+            <w:shd w:fill="auto" w:val="clear"/>
+            <w:tcMar>
+              <w:left w:w="98" w:type="dxa"/>
             </w:tcMar>
           </w:tcPr>
           <w:p>
@@ -2326,7 +2338,7 @@
             <w:tcBorders/>
             <w:shd w:fill="auto" w:val="clear"/>
             <w:tcMar>
-              <w:left w:w="103" w:type="dxa"/>
+              <w:left w:w="98" w:type="dxa"/>
             </w:tcMar>
           </w:tcPr>
           <w:p>
@@ -2349,7 +2361,7 @@
             <w:tcBorders/>
             <w:shd w:fill="auto" w:val="clear"/>
             <w:tcMar>
-              <w:left w:w="103" w:type="dxa"/>
+              <w:left w:w="98" w:type="dxa"/>
             </w:tcMar>
           </w:tcPr>
           <w:p>
@@ -2372,7 +2384,7 @@
             <w:tcBorders/>
             <w:shd w:fill="auto" w:val="clear"/>
             <w:tcMar>
-              <w:left w:w="103" w:type="dxa"/>
+              <w:left w:w="98" w:type="dxa"/>
             </w:tcMar>
           </w:tcPr>
           <w:p>
@@ -2395,7 +2407,7 @@
             <w:tcBorders/>
             <w:shd w:fill="auto" w:val="clear"/>
             <w:tcMar>
-              <w:left w:w="103" w:type="dxa"/>
+              <w:left w:w="98" w:type="dxa"/>
             </w:tcMar>
           </w:tcPr>
           <w:p>
@@ -2414,11 +2426,11 @@
         </w:tc>
         <w:tc>
           <w:tcPr>
-            <w:tcW w:w="1404" w:type="dxa"/>
-            <w:tcBorders/>
-            <w:shd w:fill="auto" w:val="clear"/>
-            <w:tcMar>
-              <w:left w:w="103" w:type="dxa"/>
+            <w:tcW w:w="1405" w:type="dxa"/>
+            <w:tcBorders/>
+            <w:shd w:fill="auto" w:val="clear"/>
+            <w:tcMar>
+              <w:left w:w="98" w:type="dxa"/>
             </w:tcMar>
           </w:tcPr>
           <w:p>
@@ -2440,11 +2452,11 @@
         <w:trPr/>
         <w:tc>
           <w:tcPr>
-            <w:tcW w:w="1595" w:type="dxa"/>
-            <w:tcBorders/>
-            <w:shd w:fill="auto" w:val="clear"/>
-            <w:tcMar>
-              <w:left w:w="103" w:type="dxa"/>
+            <w:tcW w:w="1594" w:type="dxa"/>
+            <w:tcBorders/>
+            <w:shd w:fill="auto" w:val="clear"/>
+            <w:tcMar>
+              <w:left w:w="98" w:type="dxa"/>
             </w:tcMar>
           </w:tcPr>
           <w:p>
@@ -2467,7 +2479,7 @@
             <w:tcBorders/>
             <w:shd w:fill="auto" w:val="clear"/>
             <w:tcMar>
-              <w:left w:w="103" w:type="dxa"/>
+              <w:left w:w="98" w:type="dxa"/>
             </w:tcMar>
           </w:tcPr>
           <w:p>
@@ -2490,7 +2502,7 @@
             <w:tcBorders/>
             <w:shd w:fill="auto" w:val="clear"/>
             <w:tcMar>
-              <w:left w:w="103" w:type="dxa"/>
+              <w:left w:w="98" w:type="dxa"/>
             </w:tcMar>
           </w:tcPr>
           <w:p>
@@ -2513,7 +2525,7 @@
             <w:tcBorders/>
             <w:shd w:fill="auto" w:val="clear"/>
             <w:tcMar>
-              <w:left w:w="103" w:type="dxa"/>
+              <w:left w:w="98" w:type="dxa"/>
             </w:tcMar>
           </w:tcPr>
           <w:p>
@@ -2536,7 +2548,7 @@
             <w:tcBorders/>
             <w:shd w:fill="auto" w:val="clear"/>
             <w:tcMar>
-              <w:left w:w="103" w:type="dxa"/>
+              <w:left w:w="98" w:type="dxa"/>
             </w:tcMar>
           </w:tcPr>
           <w:p>
@@ -2555,11 +2567,11 @@
         </w:tc>
         <w:tc>
           <w:tcPr>
-            <w:tcW w:w="1404" w:type="dxa"/>
-            <w:tcBorders/>
-            <w:shd w:fill="auto" w:val="clear"/>
-            <w:tcMar>
-              <w:left w:w="103" w:type="dxa"/>
+            <w:tcW w:w="1405" w:type="dxa"/>
+            <w:tcBorders/>
+            <w:shd w:fill="auto" w:val="clear"/>
+            <w:tcMar>
+              <w:left w:w="98" w:type="dxa"/>
             </w:tcMar>
           </w:tcPr>
           <w:p>
@@ -2581,11 +2593,11 @@
         <w:trPr/>
         <w:tc>
           <w:tcPr>
-            <w:tcW w:w="1595" w:type="dxa"/>
-            <w:tcBorders/>
-            <w:shd w:fill="auto" w:val="clear"/>
-            <w:tcMar>
-              <w:left w:w="103" w:type="dxa"/>
+            <w:tcW w:w="1594" w:type="dxa"/>
+            <w:tcBorders/>
+            <w:shd w:fill="auto" w:val="clear"/>
+            <w:tcMar>
+              <w:left w:w="98" w:type="dxa"/>
             </w:tcMar>
           </w:tcPr>
           <w:p>
@@ -2608,7 +2620,7 @@
             <w:tcBorders/>
             <w:shd w:fill="auto" w:val="clear"/>
             <w:tcMar>
-              <w:left w:w="103" w:type="dxa"/>
+              <w:left w:w="98" w:type="dxa"/>
             </w:tcMar>
           </w:tcPr>
           <w:p>
@@ -2631,7 +2643,7 @@
             <w:tcBorders/>
             <w:shd w:fill="auto" w:val="clear"/>
             <w:tcMar>
-              <w:left w:w="103" w:type="dxa"/>
+              <w:left w:w="98" w:type="dxa"/>
             </w:tcMar>
           </w:tcPr>
           <w:p>
@@ -2654,7 +2666,7 @@
             <w:tcBorders/>
             <w:shd w:fill="auto" w:val="clear"/>
             <w:tcMar>
-              <w:left w:w="103" w:type="dxa"/>
+              <w:left w:w="98" w:type="dxa"/>
             </w:tcMar>
           </w:tcPr>
           <w:p>
@@ -2677,7 +2689,7 @@
             <w:tcBorders/>
             <w:shd w:fill="auto" w:val="clear"/>
             <w:tcMar>
-              <w:left w:w="103" w:type="dxa"/>
+              <w:left w:w="98" w:type="dxa"/>
             </w:tcMar>
           </w:tcPr>
           <w:p>
@@ -2696,11 +2708,11 @@
         </w:tc>
         <w:tc>
           <w:tcPr>
-            <w:tcW w:w="1404" w:type="dxa"/>
-            <w:tcBorders/>
-            <w:shd w:fill="auto" w:val="clear"/>
-            <w:tcMar>
-              <w:left w:w="103" w:type="dxa"/>
+            <w:tcW w:w="1405" w:type="dxa"/>
+            <w:tcBorders/>
+            <w:shd w:fill="auto" w:val="clear"/>
+            <w:tcMar>
+              <w:left w:w="98" w:type="dxa"/>
             </w:tcMar>
           </w:tcPr>
           <w:p>
@@ -2722,11 +2734,11 @@
         <w:trPr/>
         <w:tc>
           <w:tcPr>
-            <w:tcW w:w="1595" w:type="dxa"/>
-            <w:tcBorders/>
-            <w:shd w:fill="auto" w:val="clear"/>
-            <w:tcMar>
-              <w:left w:w="103" w:type="dxa"/>
+            <w:tcW w:w="1594" w:type="dxa"/>
+            <w:tcBorders/>
+            <w:shd w:fill="auto" w:val="clear"/>
+            <w:tcMar>
+              <w:left w:w="98" w:type="dxa"/>
             </w:tcMar>
           </w:tcPr>
           <w:p>
@@ -2749,7 +2761,7 @@
             <w:tcBorders/>
             <w:shd w:fill="auto" w:val="clear"/>
             <w:tcMar>
-              <w:left w:w="103" w:type="dxa"/>
+              <w:left w:w="98" w:type="dxa"/>
             </w:tcMar>
           </w:tcPr>
           <w:p>
@@ -2772,7 +2784,7 @@
             <w:tcBorders/>
             <w:shd w:fill="auto" w:val="clear"/>
             <w:tcMar>
-              <w:left w:w="103" w:type="dxa"/>
+              <w:left w:w="98" w:type="dxa"/>
             </w:tcMar>
           </w:tcPr>
           <w:p>
@@ -2795,7 +2807,7 @@
             <w:tcBorders/>
             <w:shd w:fill="auto" w:val="clear"/>
             <w:tcMar>
-              <w:left w:w="103" w:type="dxa"/>
+              <w:left w:w="98" w:type="dxa"/>
             </w:tcMar>
           </w:tcPr>
           <w:p>
@@ -2818,7 +2830,7 @@
             <w:tcBorders/>
             <w:shd w:fill="auto" w:val="clear"/>
             <w:tcMar>
-              <w:left w:w="103" w:type="dxa"/>
+              <w:left w:w="98" w:type="dxa"/>
             </w:tcMar>
           </w:tcPr>
           <w:p>
@@ -2837,11 +2849,11 @@
         </w:tc>
         <w:tc>
           <w:tcPr>
-            <w:tcW w:w="1404" w:type="dxa"/>
-            <w:tcBorders/>
-            <w:shd w:fill="auto" w:val="clear"/>
-            <w:tcMar>
-              <w:left w:w="103" w:type="dxa"/>
+            <w:tcW w:w="1405" w:type="dxa"/>
+            <w:tcBorders/>
+            <w:shd w:fill="auto" w:val="clear"/>
+            <w:tcMar>
+              <w:left w:w="98" w:type="dxa"/>
             </w:tcMar>
           </w:tcPr>
           <w:p>
@@ -2863,11 +2875,11 @@
         <w:trPr/>
         <w:tc>
           <w:tcPr>
-            <w:tcW w:w="1595" w:type="dxa"/>
-            <w:tcBorders/>
-            <w:shd w:fill="auto" w:val="clear"/>
-            <w:tcMar>
-              <w:left w:w="103" w:type="dxa"/>
+            <w:tcW w:w="1594" w:type="dxa"/>
+            <w:tcBorders/>
+            <w:shd w:fill="auto" w:val="clear"/>
+            <w:tcMar>
+              <w:left w:w="98" w:type="dxa"/>
             </w:tcMar>
           </w:tcPr>
           <w:p>
@@ -2890,7 +2902,7 @@
             <w:tcBorders/>
             <w:shd w:fill="auto" w:val="clear"/>
             <w:tcMar>
-              <w:left w:w="103" w:type="dxa"/>
+              <w:left w:w="98" w:type="dxa"/>
             </w:tcMar>
           </w:tcPr>
           <w:p>
@@ -2913,7 +2925,7 @@
             <w:tcBorders/>
             <w:shd w:fill="auto" w:val="clear"/>
             <w:tcMar>
-              <w:left w:w="103" w:type="dxa"/>
+              <w:left w:w="98" w:type="dxa"/>
             </w:tcMar>
           </w:tcPr>
           <w:p>
@@ -2936,7 +2948,7 @@
             <w:tcBorders/>
             <w:shd w:fill="auto" w:val="clear"/>
             <w:tcMar>
-              <w:left w:w="103" w:type="dxa"/>
+              <w:left w:w="98" w:type="dxa"/>
             </w:tcMar>
           </w:tcPr>
           <w:p>
@@ -2959,7 +2971,7 @@
             <w:tcBorders/>
             <w:shd w:fill="auto" w:val="clear"/>
             <w:tcMar>
-              <w:left w:w="103" w:type="dxa"/>
+              <w:left w:w="98" w:type="dxa"/>
             </w:tcMar>
           </w:tcPr>
           <w:p>
@@ -2978,11 +2990,11 @@
         </w:tc>
         <w:tc>
           <w:tcPr>
-            <w:tcW w:w="1404" w:type="dxa"/>
-            <w:tcBorders/>
-            <w:shd w:fill="auto" w:val="clear"/>
-            <w:tcMar>
-              <w:left w:w="103" w:type="dxa"/>
+            <w:tcW w:w="1405" w:type="dxa"/>
+            <w:tcBorders/>
+            <w:shd w:fill="auto" w:val="clear"/>
+            <w:tcMar>
+              <w:left w:w="98" w:type="dxa"/>
             </w:tcMar>
           </w:tcPr>
           <w:p>
@@ -3004,11 +3016,11 @@
         <w:trPr/>
         <w:tc>
           <w:tcPr>
-            <w:tcW w:w="1595" w:type="dxa"/>
-            <w:tcBorders/>
-            <w:shd w:fill="auto" w:val="clear"/>
-            <w:tcMar>
-              <w:left w:w="103" w:type="dxa"/>
+            <w:tcW w:w="1594" w:type="dxa"/>
+            <w:tcBorders/>
+            <w:shd w:fill="auto" w:val="clear"/>
+            <w:tcMar>
+              <w:left w:w="98" w:type="dxa"/>
             </w:tcMar>
           </w:tcPr>
           <w:p>
@@ -3031,7 +3043,7 @@
             <w:tcBorders/>
             <w:shd w:fill="auto" w:val="clear"/>
             <w:tcMar>
-              <w:left w:w="103" w:type="dxa"/>
+              <w:left w:w="98" w:type="dxa"/>
             </w:tcMar>
           </w:tcPr>
           <w:p>
@@ -3054,7 +3066,7 @@
             <w:tcBorders/>
             <w:shd w:fill="auto" w:val="clear"/>
             <w:tcMar>
-              <w:left w:w="103" w:type="dxa"/>
+              <w:left w:w="98" w:type="dxa"/>
             </w:tcMar>
           </w:tcPr>
           <w:p>
@@ -3077,7 +3089,7 @@
             <w:tcBorders/>
             <w:shd w:fill="auto" w:val="clear"/>
             <w:tcMar>
-              <w:left w:w="103" w:type="dxa"/>
+              <w:left w:w="98" w:type="dxa"/>
             </w:tcMar>
           </w:tcPr>
           <w:p>
@@ -3100,7 +3112,7 @@
             <w:tcBorders/>
             <w:shd w:fill="auto" w:val="clear"/>
             <w:tcMar>
-              <w:left w:w="103" w:type="dxa"/>
+              <w:left w:w="98" w:type="dxa"/>
             </w:tcMar>
           </w:tcPr>
           <w:p>
@@ -3119,11 +3131,11 @@
         </w:tc>
         <w:tc>
           <w:tcPr>
-            <w:tcW w:w="1404" w:type="dxa"/>
-            <w:tcBorders/>
-            <w:shd w:fill="auto" w:val="clear"/>
-            <w:tcMar>
-              <w:left w:w="103" w:type="dxa"/>
+            <w:tcW w:w="1405" w:type="dxa"/>
+            <w:tcBorders/>
+            <w:shd w:fill="auto" w:val="clear"/>
+            <w:tcMar>
+              <w:left w:w="98" w:type="dxa"/>
             </w:tcMar>
           </w:tcPr>
           <w:p>
@@ -3145,11 +3157,11 @@
         <w:trPr/>
         <w:tc>
           <w:tcPr>
-            <w:tcW w:w="1595" w:type="dxa"/>
-            <w:tcBorders/>
-            <w:shd w:fill="auto" w:val="clear"/>
-            <w:tcMar>
-              <w:left w:w="103" w:type="dxa"/>
+            <w:tcW w:w="1594" w:type="dxa"/>
+            <w:tcBorders/>
+            <w:shd w:fill="auto" w:val="clear"/>
+            <w:tcMar>
+              <w:left w:w="98" w:type="dxa"/>
             </w:tcMar>
           </w:tcPr>
           <w:p>
@@ -3172,7 +3184,7 @@
             <w:tcBorders/>
             <w:shd w:fill="auto" w:val="clear"/>
             <w:tcMar>
-              <w:left w:w="103" w:type="dxa"/>
+              <w:left w:w="98" w:type="dxa"/>
             </w:tcMar>
           </w:tcPr>
           <w:p>
@@ -3195,7 +3207,7 @@
             <w:tcBorders/>
             <w:shd w:fill="auto" w:val="clear"/>
             <w:tcMar>
-              <w:left w:w="103" w:type="dxa"/>
+              <w:left w:w="98" w:type="dxa"/>
             </w:tcMar>
           </w:tcPr>
           <w:p>
@@ -3218,7 +3230,7 @@
             <w:tcBorders/>
             <w:shd w:fill="auto" w:val="clear"/>
             <w:tcMar>
-              <w:left w:w="103" w:type="dxa"/>
+              <w:left w:w="98" w:type="dxa"/>
             </w:tcMar>
           </w:tcPr>
           <w:p>
@@ -3241,7 +3253,7 @@
             <w:tcBorders/>
             <w:shd w:fill="auto" w:val="clear"/>
             <w:tcMar>
-              <w:left w:w="103" w:type="dxa"/>
+              <w:left w:w="98" w:type="dxa"/>
             </w:tcMar>
           </w:tcPr>
           <w:p>
@@ -3260,11 +3272,11 @@
         </w:tc>
         <w:tc>
           <w:tcPr>
-            <w:tcW w:w="1404" w:type="dxa"/>
-            <w:tcBorders/>
-            <w:shd w:fill="auto" w:val="clear"/>
-            <w:tcMar>
-              <w:left w:w="103" w:type="dxa"/>
+            <w:tcW w:w="1405" w:type="dxa"/>
+            <w:tcBorders/>
+            <w:shd w:fill="auto" w:val="clear"/>
+            <w:tcMar>
+              <w:left w:w="98" w:type="dxa"/>
             </w:tcMar>
           </w:tcPr>
           <w:p>
@@ -3286,11 +3298,11 @@
         <w:trPr/>
         <w:tc>
           <w:tcPr>
-            <w:tcW w:w="1595" w:type="dxa"/>
-            <w:tcBorders/>
-            <w:shd w:fill="auto" w:val="clear"/>
-            <w:tcMar>
-              <w:left w:w="103" w:type="dxa"/>
+            <w:tcW w:w="1594" w:type="dxa"/>
+            <w:tcBorders/>
+            <w:shd w:fill="auto" w:val="clear"/>
+            <w:tcMar>
+              <w:left w:w="98" w:type="dxa"/>
             </w:tcMar>
           </w:tcPr>
           <w:p>
@@ -3313,7 +3325,7 @@
             <w:tcBorders/>
             <w:shd w:fill="auto" w:val="clear"/>
             <w:tcMar>
-              <w:left w:w="103" w:type="dxa"/>
+              <w:left w:w="98" w:type="dxa"/>
             </w:tcMar>
           </w:tcPr>
           <w:p>
@@ -3336,7 +3348,7 @@
             <w:tcBorders/>
             <w:shd w:fill="auto" w:val="clear"/>
             <w:tcMar>
-              <w:left w:w="103" w:type="dxa"/>
+              <w:left w:w="98" w:type="dxa"/>
             </w:tcMar>
           </w:tcPr>
           <w:p>
@@ -3359,7 +3371,7 @@
             <w:tcBorders/>
             <w:shd w:fill="auto" w:val="clear"/>
             <w:tcMar>
-              <w:left w:w="103" w:type="dxa"/>
+              <w:left w:w="98" w:type="dxa"/>
             </w:tcMar>
           </w:tcPr>
           <w:p>
@@ -3382,7 +3394,7 @@
             <w:tcBorders/>
             <w:shd w:fill="auto" w:val="clear"/>
             <w:tcMar>
-              <w:left w:w="103" w:type="dxa"/>
+              <w:left w:w="98" w:type="dxa"/>
             </w:tcMar>
           </w:tcPr>
           <w:p>
@@ -3401,11 +3413,11 @@
         </w:tc>
         <w:tc>
           <w:tcPr>
-            <w:tcW w:w="1404" w:type="dxa"/>
-            <w:tcBorders/>
-            <w:shd w:fill="auto" w:val="clear"/>
-            <w:tcMar>
-              <w:left w:w="103" w:type="dxa"/>
+            <w:tcW w:w="1405" w:type="dxa"/>
+            <w:tcBorders/>
+            <w:shd w:fill="auto" w:val="clear"/>
+            <w:tcMar>
+              <w:left w:w="98" w:type="dxa"/>
             </w:tcMar>
           </w:tcPr>
           <w:p>
@@ -3427,11 +3439,11 @@
         <w:trPr/>
         <w:tc>
           <w:tcPr>
-            <w:tcW w:w="1595" w:type="dxa"/>
-            <w:tcBorders/>
-            <w:shd w:fill="auto" w:val="clear"/>
-            <w:tcMar>
-              <w:left w:w="103" w:type="dxa"/>
+            <w:tcW w:w="1594" w:type="dxa"/>
+            <w:tcBorders/>
+            <w:shd w:fill="auto" w:val="clear"/>
+            <w:tcMar>
+              <w:left w:w="98" w:type="dxa"/>
             </w:tcMar>
           </w:tcPr>
           <w:p>
@@ -3454,7 +3466,7 @@
             <w:tcBorders/>
             <w:shd w:fill="auto" w:val="clear"/>
             <w:tcMar>
-              <w:left w:w="103" w:type="dxa"/>
+              <w:left w:w="98" w:type="dxa"/>
             </w:tcMar>
           </w:tcPr>
           <w:p>
@@ -3477,7 +3489,7 @@
             <w:tcBorders/>
             <w:shd w:fill="auto" w:val="clear"/>
             <w:tcMar>
-              <w:left w:w="103" w:type="dxa"/>
+              <w:left w:w="98" w:type="dxa"/>
             </w:tcMar>
           </w:tcPr>
           <w:p>
@@ -3500,7 +3512,7 @@
             <w:tcBorders/>
             <w:shd w:fill="auto" w:val="clear"/>
             <w:tcMar>
-              <w:left w:w="103" w:type="dxa"/>
+              <w:left w:w="98" w:type="dxa"/>
             </w:tcMar>
           </w:tcPr>
           <w:p>
@@ -3523,7 +3535,7 @@
             <w:tcBorders/>
             <w:shd w:fill="auto" w:val="clear"/>
             <w:tcMar>
-              <w:left w:w="103" w:type="dxa"/>
+              <w:left w:w="98" w:type="dxa"/>
             </w:tcMar>
           </w:tcPr>
           <w:p>
@@ -3542,11 +3554,11 @@
         </w:tc>
         <w:tc>
           <w:tcPr>
-            <w:tcW w:w="1404" w:type="dxa"/>
-            <w:tcBorders/>
-            <w:shd w:fill="auto" w:val="clear"/>
-            <w:tcMar>
-              <w:left w:w="103" w:type="dxa"/>
+            <w:tcW w:w="1405" w:type="dxa"/>
+            <w:tcBorders/>
+            <w:shd w:fill="auto" w:val="clear"/>
+            <w:tcMar>
+              <w:left w:w="98" w:type="dxa"/>
             </w:tcMar>
           </w:tcPr>
           <w:p>
@@ -3568,11 +3580,11 @@
         <w:trPr/>
         <w:tc>
           <w:tcPr>
-            <w:tcW w:w="1595" w:type="dxa"/>
-            <w:tcBorders/>
-            <w:shd w:fill="auto" w:val="clear"/>
-            <w:tcMar>
-              <w:left w:w="103" w:type="dxa"/>
+            <w:tcW w:w="1594" w:type="dxa"/>
+            <w:tcBorders/>
+            <w:shd w:fill="auto" w:val="clear"/>
+            <w:tcMar>
+              <w:left w:w="98" w:type="dxa"/>
             </w:tcMar>
           </w:tcPr>
           <w:p>
@@ -3595,7 +3607,7 @@
             <w:tcBorders/>
             <w:shd w:fill="auto" w:val="clear"/>
             <w:tcMar>
-              <w:left w:w="103" w:type="dxa"/>
+              <w:left w:w="98" w:type="dxa"/>
             </w:tcMar>
           </w:tcPr>
           <w:p>
@@ -3618,7 +3630,7 @@
             <w:tcBorders/>
             <w:shd w:fill="auto" w:val="clear"/>
             <w:tcMar>
-              <w:left w:w="103" w:type="dxa"/>
+              <w:left w:w="98" w:type="dxa"/>
             </w:tcMar>
           </w:tcPr>
           <w:p>
@@ -3641,7 +3653,7 @@
             <w:tcBorders/>
             <w:shd w:fill="auto" w:val="clear"/>
             <w:tcMar>
-              <w:left w:w="103" w:type="dxa"/>
+              <w:left w:w="98" w:type="dxa"/>
             </w:tcMar>
           </w:tcPr>
           <w:p>
@@ -3664,7 +3676,7 @@
             <w:tcBorders/>
             <w:shd w:fill="auto" w:val="clear"/>
             <w:tcMar>
-              <w:left w:w="103" w:type="dxa"/>
+              <w:left w:w="98" w:type="dxa"/>
             </w:tcMar>
           </w:tcPr>
           <w:p>
@@ -3683,11 +3695,11 @@
         </w:tc>
         <w:tc>
           <w:tcPr>
-            <w:tcW w:w="1404" w:type="dxa"/>
-            <w:tcBorders/>
-            <w:shd w:fill="auto" w:val="clear"/>
-            <w:tcMar>
-              <w:left w:w="103" w:type="dxa"/>
+            <w:tcW w:w="1405" w:type="dxa"/>
+            <w:tcBorders/>
+            <w:shd w:fill="auto" w:val="clear"/>
+            <w:tcMar>
+              <w:left w:w="98" w:type="dxa"/>
             </w:tcMar>
           </w:tcPr>
           <w:p>
@@ -3709,11 +3721,11 @@
         <w:trPr/>
         <w:tc>
           <w:tcPr>
-            <w:tcW w:w="1595" w:type="dxa"/>
-            <w:tcBorders/>
-            <w:shd w:fill="auto" w:val="clear"/>
-            <w:tcMar>
-              <w:left w:w="103" w:type="dxa"/>
+            <w:tcW w:w="1594" w:type="dxa"/>
+            <w:tcBorders/>
+            <w:shd w:fill="auto" w:val="clear"/>
+            <w:tcMar>
+              <w:left w:w="98" w:type="dxa"/>
             </w:tcMar>
           </w:tcPr>
           <w:p>
@@ -3736,7 +3748,7 @@
             <w:tcBorders/>
             <w:shd w:fill="auto" w:val="clear"/>
             <w:tcMar>
-              <w:left w:w="103" w:type="dxa"/>
+              <w:left w:w="98" w:type="dxa"/>
             </w:tcMar>
           </w:tcPr>
           <w:p>
@@ -3759,7 +3771,7 @@
             <w:tcBorders/>
             <w:shd w:fill="auto" w:val="clear"/>
             <w:tcMar>
-              <w:left w:w="103" w:type="dxa"/>
+              <w:left w:w="98" w:type="dxa"/>
             </w:tcMar>
           </w:tcPr>
           <w:p>
@@ -3782,7 +3794,7 @@
             <w:tcBorders/>
             <w:shd w:fill="auto" w:val="clear"/>
             <w:tcMar>
-              <w:left w:w="103" w:type="dxa"/>
+              <w:left w:w="98" w:type="dxa"/>
             </w:tcMar>
           </w:tcPr>
           <w:p>
@@ -3805,7 +3817,7 @@
             <w:tcBorders/>
             <w:shd w:fill="auto" w:val="clear"/>
             <w:tcMar>
-              <w:left w:w="103" w:type="dxa"/>
+              <w:left w:w="98" w:type="dxa"/>
             </w:tcMar>
           </w:tcPr>
           <w:p>
@@ -3824,11 +3836,11 @@
         </w:tc>
         <w:tc>
           <w:tcPr>
-            <w:tcW w:w="1404" w:type="dxa"/>
-            <w:tcBorders/>
-            <w:shd w:fill="auto" w:val="clear"/>
-            <w:tcMar>
-              <w:left w:w="103" w:type="dxa"/>
+            <w:tcW w:w="1405" w:type="dxa"/>
+            <w:tcBorders/>
+            <w:shd w:fill="auto" w:val="clear"/>
+            <w:tcMar>
+              <w:left w:w="98" w:type="dxa"/>
             </w:tcMar>
           </w:tcPr>
           <w:p>
@@ -3850,11 +3862,11 @@
         <w:trPr/>
         <w:tc>
           <w:tcPr>
-            <w:tcW w:w="1595" w:type="dxa"/>
-            <w:tcBorders/>
-            <w:shd w:fill="auto" w:val="clear"/>
-            <w:tcMar>
-              <w:left w:w="103" w:type="dxa"/>
+            <w:tcW w:w="1594" w:type="dxa"/>
+            <w:tcBorders/>
+            <w:shd w:fill="auto" w:val="clear"/>
+            <w:tcMar>
+              <w:left w:w="98" w:type="dxa"/>
             </w:tcMar>
           </w:tcPr>
           <w:p>
@@ -3877,7 +3889,7 @@
             <w:tcBorders/>
             <w:shd w:fill="auto" w:val="clear"/>
             <w:tcMar>
-              <w:left w:w="103" w:type="dxa"/>
+              <w:left w:w="98" w:type="dxa"/>
             </w:tcMar>
           </w:tcPr>
           <w:p>
@@ -3900,7 +3912,7 @@
             <w:tcBorders/>
             <w:shd w:fill="auto" w:val="clear"/>
             <w:tcMar>
-              <w:left w:w="103" w:type="dxa"/>
+              <w:left w:w="98" w:type="dxa"/>
             </w:tcMar>
           </w:tcPr>
           <w:p>
@@ -3923,7 +3935,7 @@
             <w:tcBorders/>
             <w:shd w:fill="auto" w:val="clear"/>
             <w:tcMar>
-              <w:left w:w="103" w:type="dxa"/>
+              <w:left w:w="98" w:type="dxa"/>
             </w:tcMar>
           </w:tcPr>
           <w:p>
@@ -3946,7 +3958,7 @@
             <w:tcBorders/>
             <w:shd w:fill="auto" w:val="clear"/>
             <w:tcMar>
-              <w:left w:w="103" w:type="dxa"/>
+              <w:left w:w="98" w:type="dxa"/>
             </w:tcMar>
           </w:tcPr>
           <w:p>
@@ -3965,11 +3977,11 @@
         </w:tc>
         <w:tc>
           <w:tcPr>
-            <w:tcW w:w="1404" w:type="dxa"/>
-            <w:tcBorders/>
-            <w:shd w:fill="auto" w:val="clear"/>
-            <w:tcMar>
-              <w:left w:w="103" w:type="dxa"/>
+            <w:tcW w:w="1405" w:type="dxa"/>
+            <w:tcBorders/>
+            <w:shd w:fill="auto" w:val="clear"/>
+            <w:tcMar>
+              <w:left w:w="98" w:type="dxa"/>
             </w:tcMar>
           </w:tcPr>
           <w:p>
@@ -3991,11 +4003,11 @@
         <w:trPr/>
         <w:tc>
           <w:tcPr>
-            <w:tcW w:w="1595" w:type="dxa"/>
-            <w:tcBorders/>
-            <w:shd w:fill="auto" w:val="clear"/>
-            <w:tcMar>
-              <w:left w:w="103" w:type="dxa"/>
+            <w:tcW w:w="1594" w:type="dxa"/>
+            <w:tcBorders/>
+            <w:shd w:fill="auto" w:val="clear"/>
+            <w:tcMar>
+              <w:left w:w="98" w:type="dxa"/>
             </w:tcMar>
           </w:tcPr>
           <w:p>
@@ -4018,7 +4030,7 @@
             <w:tcBorders/>
             <w:shd w:fill="auto" w:val="clear"/>
             <w:tcMar>
-              <w:left w:w="103" w:type="dxa"/>
+              <w:left w:w="98" w:type="dxa"/>
             </w:tcMar>
           </w:tcPr>
           <w:p>
@@ -4041,7 +4053,7 @@
             <w:tcBorders/>
             <w:shd w:fill="auto" w:val="clear"/>
             <w:tcMar>
-              <w:left w:w="103" w:type="dxa"/>
+              <w:left w:w="98" w:type="dxa"/>
             </w:tcMar>
           </w:tcPr>
           <w:p>
@@ -4064,7 +4076,7 @@
             <w:tcBorders/>
             <w:shd w:fill="auto" w:val="clear"/>
             <w:tcMar>
-              <w:left w:w="103" w:type="dxa"/>
+              <w:left w:w="98" w:type="dxa"/>
             </w:tcMar>
           </w:tcPr>
           <w:p>
@@ -4087,7 +4099,7 @@
             <w:tcBorders/>
             <w:shd w:fill="auto" w:val="clear"/>
             <w:tcMar>
-              <w:left w:w="103" w:type="dxa"/>
+              <w:left w:w="98" w:type="dxa"/>
             </w:tcMar>
           </w:tcPr>
           <w:p>
@@ -4106,11 +4118,11 @@
         </w:tc>
         <w:tc>
           <w:tcPr>
-            <w:tcW w:w="1404" w:type="dxa"/>
-            <w:tcBorders/>
-            <w:shd w:fill="auto" w:val="clear"/>
-            <w:tcMar>
-              <w:left w:w="103" w:type="dxa"/>
+            <w:tcW w:w="1405" w:type="dxa"/>
+            <w:tcBorders/>
+            <w:shd w:fill="auto" w:val="clear"/>
+            <w:tcMar>
+              <w:left w:w="98" w:type="dxa"/>
             </w:tcMar>
           </w:tcPr>
           <w:p>
@@ -4132,11 +4144,11 @@
         <w:trPr/>
         <w:tc>
           <w:tcPr>
-            <w:tcW w:w="1595" w:type="dxa"/>
-            <w:tcBorders/>
-            <w:shd w:fill="auto" w:val="clear"/>
-            <w:tcMar>
-              <w:left w:w="103" w:type="dxa"/>
+            <w:tcW w:w="1594" w:type="dxa"/>
+            <w:tcBorders/>
+            <w:shd w:fill="auto" w:val="clear"/>
+            <w:tcMar>
+              <w:left w:w="98" w:type="dxa"/>
             </w:tcMar>
           </w:tcPr>
           <w:p>
@@ -4159,7 +4171,7 @@
             <w:tcBorders/>
             <w:shd w:fill="auto" w:val="clear"/>
             <w:tcMar>
-              <w:left w:w="103" w:type="dxa"/>
+              <w:left w:w="98" w:type="dxa"/>
             </w:tcMar>
           </w:tcPr>
           <w:p>
@@ -4182,7 +4194,7 @@
             <w:tcBorders/>
             <w:shd w:fill="auto" w:val="clear"/>
             <w:tcMar>
-              <w:left w:w="103" w:type="dxa"/>
+              <w:left w:w="98" w:type="dxa"/>
             </w:tcMar>
           </w:tcPr>
           <w:p>
@@ -4205,7 +4217,7 @@
             <w:tcBorders/>
             <w:shd w:fill="auto" w:val="clear"/>
             <w:tcMar>
-              <w:left w:w="103" w:type="dxa"/>
+              <w:left w:w="98" w:type="dxa"/>
             </w:tcMar>
           </w:tcPr>
           <w:p>
@@ -4228,7 +4240,7 @@
             <w:tcBorders/>
             <w:shd w:fill="auto" w:val="clear"/>
             <w:tcMar>
-              <w:left w:w="103" w:type="dxa"/>
+              <w:left w:w="98" w:type="dxa"/>
             </w:tcMar>
           </w:tcPr>
           <w:p>
@@ -4247,11 +4259,11 @@
         </w:tc>
         <w:tc>
           <w:tcPr>
-            <w:tcW w:w="1404" w:type="dxa"/>
-            <w:tcBorders/>
-            <w:shd w:fill="auto" w:val="clear"/>
-            <w:tcMar>
-              <w:left w:w="103" w:type="dxa"/>
+            <w:tcW w:w="1405" w:type="dxa"/>
+            <w:tcBorders/>
+            <w:shd w:fill="auto" w:val="clear"/>
+            <w:tcMar>
+              <w:left w:w="98" w:type="dxa"/>
             </w:tcMar>
           </w:tcPr>
           <w:p>
@@ -4273,11 +4285,11 @@
         <w:trPr/>
         <w:tc>
           <w:tcPr>
-            <w:tcW w:w="1595" w:type="dxa"/>
-            <w:tcBorders/>
-            <w:shd w:fill="auto" w:val="clear"/>
-            <w:tcMar>
-              <w:left w:w="103" w:type="dxa"/>
+            <w:tcW w:w="1594" w:type="dxa"/>
+            <w:tcBorders/>
+            <w:shd w:fill="auto" w:val="clear"/>
+            <w:tcMar>
+              <w:left w:w="98" w:type="dxa"/>
             </w:tcMar>
           </w:tcPr>
           <w:p>
@@ -4300,7 +4312,7 @@
             <w:tcBorders/>
             <w:shd w:fill="auto" w:val="clear"/>
             <w:tcMar>
-              <w:left w:w="103" w:type="dxa"/>
+              <w:left w:w="98" w:type="dxa"/>
             </w:tcMar>
           </w:tcPr>
           <w:p>
@@ -4323,7 +4335,7 @@
             <w:tcBorders/>
             <w:shd w:fill="auto" w:val="clear"/>
             <w:tcMar>
-              <w:left w:w="103" w:type="dxa"/>
+              <w:left w:w="98" w:type="dxa"/>
             </w:tcMar>
           </w:tcPr>
           <w:p>
@@ -4346,7 +4358,7 @@
             <w:tcBorders/>
             <w:shd w:fill="auto" w:val="clear"/>
             <w:tcMar>
-              <w:left w:w="103" w:type="dxa"/>
+              <w:left w:w="98" w:type="dxa"/>
             </w:tcMar>
           </w:tcPr>
           <w:p>
@@ -4369,7 +4381,7 @@
             <w:tcBorders/>
             <w:shd w:fill="auto" w:val="clear"/>
             <w:tcMar>
-              <w:left w:w="103" w:type="dxa"/>
+              <w:left w:w="98" w:type="dxa"/>
             </w:tcMar>
           </w:tcPr>
           <w:p>
@@ -4388,11 +4400,11 @@
         </w:tc>
         <w:tc>
           <w:tcPr>
-            <w:tcW w:w="1404" w:type="dxa"/>
-            <w:tcBorders/>
-            <w:shd w:fill="auto" w:val="clear"/>
-            <w:tcMar>
-              <w:left w:w="103" w:type="dxa"/>
+            <w:tcW w:w="1405" w:type="dxa"/>
+            <w:tcBorders/>
+            <w:shd w:fill="auto" w:val="clear"/>
+            <w:tcMar>
+              <w:left w:w="98" w:type="dxa"/>
             </w:tcMar>
           </w:tcPr>
           <w:p>
@@ -4414,11 +4426,11 @@
         <w:trPr/>
         <w:tc>
           <w:tcPr>
-            <w:tcW w:w="1595" w:type="dxa"/>
-            <w:tcBorders/>
-            <w:shd w:fill="auto" w:val="clear"/>
-            <w:tcMar>
-              <w:left w:w="103" w:type="dxa"/>
+            <w:tcW w:w="1594" w:type="dxa"/>
+            <w:tcBorders/>
+            <w:shd w:fill="auto" w:val="clear"/>
+            <w:tcMar>
+              <w:left w:w="98" w:type="dxa"/>
             </w:tcMar>
           </w:tcPr>
           <w:p>
@@ -4441,7 +4453,7 @@
             <w:tcBorders/>
             <w:shd w:fill="auto" w:val="clear"/>
             <w:tcMar>
-              <w:left w:w="103" w:type="dxa"/>
+              <w:left w:w="98" w:type="dxa"/>
             </w:tcMar>
           </w:tcPr>
           <w:p>
@@ -4464,7 +4476,7 @@
             <w:tcBorders/>
             <w:shd w:fill="auto" w:val="clear"/>
             <w:tcMar>
-              <w:left w:w="103" w:type="dxa"/>
+              <w:left w:w="98" w:type="dxa"/>
             </w:tcMar>
           </w:tcPr>
           <w:p>
@@ -4487,7 +4499,7 @@
             <w:tcBorders/>
             <w:shd w:fill="auto" w:val="clear"/>
             <w:tcMar>
-              <w:left w:w="103" w:type="dxa"/>
+              <w:left w:w="98" w:type="dxa"/>
             </w:tcMar>
           </w:tcPr>
           <w:p>
@@ -4510,7 +4522,7 @@
             <w:tcBorders/>
             <w:shd w:fill="auto" w:val="clear"/>
             <w:tcMar>
-              <w:left w:w="103" w:type="dxa"/>
+              <w:left w:w="98" w:type="dxa"/>
             </w:tcMar>
           </w:tcPr>
           <w:p>
@@ -4529,11 +4541,11 @@
         </w:tc>
         <w:tc>
           <w:tcPr>
-            <w:tcW w:w="1404" w:type="dxa"/>
-            <w:tcBorders/>
-            <w:shd w:fill="auto" w:val="clear"/>
-            <w:tcMar>
-              <w:left w:w="103" w:type="dxa"/>
+            <w:tcW w:w="1405" w:type="dxa"/>
+            <w:tcBorders/>
+            <w:shd w:fill="auto" w:val="clear"/>
+            <w:tcMar>
+              <w:left w:w="98" w:type="dxa"/>
             </w:tcMar>
           </w:tcPr>
           <w:p>
@@ -5439,7 +5451,7 @@
       <mc:AlternateContent>
         <mc:Choice Requires="wps">
           <w:drawing>
-            <wp:anchor behindDoc="1" distT="0" distB="0" distL="0" distR="0" simplePos="0" locked="0" layoutInCell="1" allowOverlap="1" relativeHeight="2">
+            <wp:anchor behindDoc="1" distT="0" distB="0" distL="0" distR="0" simplePos="0" locked="0" layoutInCell="1" allowOverlap="1" relativeHeight="6">
               <wp:simplePos x="0" y="0"/>
               <wp:positionH relativeFrom="margin">
                 <wp:align>right</wp:align>
@@ -5447,7 +5459,7 @@
               <wp:positionV relativeFrom="paragraph">
                 <wp:posOffset>635</wp:posOffset>
               </wp:positionV>
-              <wp:extent cx="85725" cy="177165"/>
+              <wp:extent cx="86360" cy="354965"/>
               <wp:effectExtent l="0" t="0" r="0" b="0"/>
               <wp:wrapSquare wrapText="largest"/>
               <wp:docPr id="1" name="Frame1"/>
@@ -5458,7 +5470,7 @@
                     <wps:spPr>
                       <a:xfrm>
                         <a:off x="0" y="0"/>
-                        <a:ext cx="84960" cy="176400"/>
+                        <a:ext cx="85680" cy="354240"/>
                       </a:xfrm>
                       <a:prstGeom prst="rect">
                         <a:avLst/>
@@ -5480,12 +5492,12 @@
                           <w:pPr>
                             <w:pStyle w:val="Footer"/>
                             <w:rPr>
-                              <w:color w:val="auto"/>
+                              <w:color w:val="000000"/>
                             </w:rPr>
                           </w:pPr>
                           <w:r>
                             <w:rPr>
-                              <w:color w:val="auto"/>
+                              <w:color w:val="000000"/>
                             </w:rPr>
                             <w:fldChar w:fldCharType="begin"/>
                           </w:r>
@@ -5496,7 +5508,7 @@
                             <w:fldChar w:fldCharType="separate"/>
                           </w:r>
                           <w:r>
-                            <w:t>2</w:t>
+                            <w:t>6</w:t>
                           </w:r>
                           <w:r>
                             <w:fldChar w:fldCharType="end"/>
@@ -5515,9 +5527,9 @@
         </mc:Choice>
         <mc:Fallback>
           <w:pict>
-            <v:rect id="shape_0" ID="Frame1" fillcolor="white" stroked="f" style="position:absolute;margin-left:446.85pt;margin-top:0.05pt;width:6.65pt;height:13.85pt;mso-position-horizontal:right;mso-position-horizontal-relative:margin">
+            <v:rect id="shape_0" ID="Frame1" stroked="f" style="position:absolute;margin-left:446.8pt;margin-top:0.05pt;width:6.7pt;height:27.85pt;mso-position-horizontal:right;mso-position-horizontal-relative:margin">
               <w10:wrap type="square"/>
-              <v:fill o:detectmouseclick="t" type="solid" color2="black" opacity="0"/>
+              <v:fill o:detectmouseclick="t" on="false"/>
               <v:stroke color="#3465a4" joinstyle="round" endcap="flat"/>
               <v:textbox>
                 <w:txbxContent>
@@ -5525,12 +5537,12 @@
                     <w:pPr>
                       <w:pStyle w:val="Footer"/>
                       <w:rPr>
-                        <w:color w:val="auto"/>
+                        <w:color w:val="000000"/>
                       </w:rPr>
                     </w:pPr>
                     <w:r>
                       <w:rPr>
-                        <w:color w:val="auto"/>
+                        <w:color w:val="000000"/>
                       </w:rPr>
                       <w:fldChar w:fldCharType="begin"/>
                     </w:r>
@@ -5541,7 +5553,7 @@
                       <w:fldChar w:fldCharType="separate"/>
                     </w:r>
                     <w:r>
-                      <w:t>2</w:t>
+                      <w:t>6</w:t>
                     </w:r>
                     <w:r>
                       <w:fldChar w:fldCharType="end"/>
@@ -6243,6 +6255,34 @@
   </w:style>
   <w:style w:type="character" w:styleId="ListLabel5">
     <w:name w:val="ListLabel 5"/>
+    <w:qFormat/>
+    <w:rPr>
+      <w:rFonts w:cs="Symbol"/>
+    </w:rPr>
+  </w:style>
+  <w:style w:type="character" w:styleId="ListLabel6">
+    <w:name w:val="ListLabel 6"/>
+    <w:qFormat/>
+    <w:rPr>
+      <w:rFonts w:cs="Cambria"/>
+    </w:rPr>
+  </w:style>
+  <w:style w:type="character" w:styleId="ListLabel7">
+    <w:name w:val="ListLabel 7"/>
+    <w:qFormat/>
+    <w:rPr>
+      <w:rFonts w:cs="Courier New"/>
+    </w:rPr>
+  </w:style>
+  <w:style w:type="character" w:styleId="ListLabel8">
+    <w:name w:val="ListLabel 8"/>
+    <w:qFormat/>
+    <w:rPr>
+      <w:rFonts w:cs="Wingdings"/>
+    </w:rPr>
+  </w:style>
+  <w:style w:type="character" w:styleId="ListLabel9">
+    <w:name w:val="ListLabel 9"/>
     <w:qFormat/>
     <w:rPr>
       <w:rFonts w:cs="Symbol"/>

</xml_diff>